<commit_message>
Added Update Stored Product Test, Added AWS URL in ServerSide
</commit_message>
<xml_diff>
--- a/Documentation/ITC309 Software Development Project 2/Tests/Functional Tests/Cycle 1/Manage Product Use case/Add Product Item Test/Add Product Item Script 4.1.docx
+++ b/Documentation/ITC309 Software Development Project 2/Tests/Functional Tests/Cycle 1/Manage Product Use case/Add Product Item Test/Add Product Item Script 4.1.docx
@@ -255,7 +255,7 @@
             </w:rPr>
             <w:fldChar w:fldCharType="separate"/>
           </w:r>
-          <w:hyperlink w:anchor="_Toc524607126" w:history="1">
+          <w:hyperlink w:anchor="_Toc524622819" w:history="1">
             <w:r>
               <w:rPr>
                 <w:rStyle w:val="Hyperlink"/>
@@ -282,7 +282,7 @@
                 <w:noProof/>
                 <w:webHidden/>
               </w:rPr>
-              <w:instrText xml:space="preserve"> PAGEREF _Toc524607126 \h </w:instrText>
+              <w:instrText xml:space="preserve"> PAGEREF _Toc524622819 \h </w:instrText>
             </w:r>
             <w:r>
               <w:rPr>
@@ -324,7 +324,7 @@
               <w:noProof/>
             </w:rPr>
           </w:pPr>
-          <w:hyperlink w:anchor="_Toc524607127" w:history="1">
+          <w:hyperlink w:anchor="_Toc524622820" w:history="1">
             <w:r>
               <w:rPr>
                 <w:rStyle w:val="Hyperlink"/>
@@ -351,7 +351,76 @@
                 <w:noProof/>
                 <w:webHidden/>
               </w:rPr>
-              <w:instrText xml:space="preserve"> PAGEREF _Toc524607127 \h </w:instrText>
+              <w:instrText xml:space="preserve"> PAGEREF _Toc524622820 \h </w:instrText>
+            </w:r>
+            <w:r>
+              <w:rPr>
+                <w:noProof/>
+                <w:webHidden/>
+              </w:rPr>
+            </w:r>
+            <w:r>
+              <w:rPr>
+                <w:noProof/>
+                <w:webHidden/>
+              </w:rPr>
+              <w:fldChar w:fldCharType="separate"/>
+            </w:r>
+            <w:r>
+              <w:rPr>
+                <w:noProof/>
+                <w:webHidden/>
+              </w:rPr>
+              <w:t>4</w:t>
+            </w:r>
+            <w:r>
+              <w:rPr>
+                <w:noProof/>
+                <w:webHidden/>
+              </w:rPr>
+              <w:fldChar w:fldCharType="end"/>
+            </w:r>
+          </w:hyperlink>
+        </w:p>
+        <w:p>
+          <w:pPr>
+            <w:pStyle w:val="TOC3"/>
+            <w:tabs>
+              <w:tab w:val="right" w:leader="dot" w:pos="9350"/>
+            </w:tabs>
+            <w:rPr>
+              <w:rFonts w:cstheme="minorBidi"/>
+              <w:noProof/>
+            </w:rPr>
+          </w:pPr>
+          <w:hyperlink w:anchor="_Toc524622821" w:history="1">
+            <w:r>
+              <w:rPr>
+                <w:rStyle w:val="Hyperlink"/>
+                <w:noProof/>
+              </w:rPr>
+              <w:t>Result Screenshots:</w:t>
+            </w:r>
+            <w:r>
+              <w:rPr>
+                <w:noProof/>
+                <w:webHidden/>
+              </w:rPr>
+              <w:tab/>
+            </w:r>
+            <w:r>
+              <w:rPr>
+                <w:noProof/>
+                <w:webHidden/>
+              </w:rPr>
+              <w:fldChar w:fldCharType="begin"/>
+            </w:r>
+            <w:r>
+              <w:rPr>
+                <w:noProof/>
+                <w:webHidden/>
+              </w:rPr>
+              <w:instrText xml:space="preserve"> PAGEREF _Toc524622821 \h </w:instrText>
             </w:r>
             <w:r>
               <w:rPr>
@@ -393,7 +462,7 @@
               <w:noProof/>
             </w:rPr>
           </w:pPr>
-          <w:hyperlink w:anchor="_Toc524607128" w:history="1">
+          <w:hyperlink w:anchor="_Toc524622822" w:history="1">
             <w:r>
               <w:rPr>
                 <w:rStyle w:val="Hyperlink"/>
@@ -420,7 +489,7 @@
                 <w:noProof/>
                 <w:webHidden/>
               </w:rPr>
-              <w:instrText xml:space="preserve"> PAGEREF _Toc524607128 \h </w:instrText>
+              <w:instrText xml:space="preserve"> PAGEREF _Toc524622822 \h </w:instrText>
             </w:r>
             <w:r>
               <w:rPr>
@@ -462,7 +531,7 @@
               <w:noProof/>
             </w:rPr>
           </w:pPr>
-          <w:hyperlink w:anchor="_Toc524607129" w:history="1">
+          <w:hyperlink w:anchor="_Toc524622823" w:history="1">
             <w:r>
               <w:rPr>
                 <w:rStyle w:val="Hyperlink"/>
@@ -489,7 +558,76 @@
                 <w:noProof/>
                 <w:webHidden/>
               </w:rPr>
-              <w:instrText xml:space="preserve"> PAGEREF _Toc524607129 \h </w:instrText>
+              <w:instrText xml:space="preserve"> PAGEREF _Toc524622823 \h </w:instrText>
+            </w:r>
+            <w:r>
+              <w:rPr>
+                <w:noProof/>
+                <w:webHidden/>
+              </w:rPr>
+            </w:r>
+            <w:r>
+              <w:rPr>
+                <w:noProof/>
+                <w:webHidden/>
+              </w:rPr>
+              <w:fldChar w:fldCharType="separate"/>
+            </w:r>
+            <w:r>
+              <w:rPr>
+                <w:noProof/>
+                <w:webHidden/>
+              </w:rPr>
+              <w:t>8</w:t>
+            </w:r>
+            <w:r>
+              <w:rPr>
+                <w:noProof/>
+                <w:webHidden/>
+              </w:rPr>
+              <w:fldChar w:fldCharType="end"/>
+            </w:r>
+          </w:hyperlink>
+        </w:p>
+        <w:p>
+          <w:pPr>
+            <w:pStyle w:val="TOC3"/>
+            <w:tabs>
+              <w:tab w:val="right" w:leader="dot" w:pos="9350"/>
+            </w:tabs>
+            <w:rPr>
+              <w:rFonts w:cstheme="minorBidi"/>
+              <w:noProof/>
+            </w:rPr>
+          </w:pPr>
+          <w:hyperlink w:anchor="_Toc524622824" w:history="1">
+            <w:r>
+              <w:rPr>
+                <w:rStyle w:val="Hyperlink"/>
+                <w:noProof/>
+              </w:rPr>
+              <w:t>Result Screenshots:</w:t>
+            </w:r>
+            <w:r>
+              <w:rPr>
+                <w:noProof/>
+                <w:webHidden/>
+              </w:rPr>
+              <w:tab/>
+            </w:r>
+            <w:r>
+              <w:rPr>
+                <w:noProof/>
+                <w:webHidden/>
+              </w:rPr>
+              <w:fldChar w:fldCharType="begin"/>
+            </w:r>
+            <w:r>
+              <w:rPr>
+                <w:noProof/>
+                <w:webHidden/>
+              </w:rPr>
+              <w:instrText xml:space="preserve"> PAGEREF _Toc524622824 \h </w:instrText>
             </w:r>
             <w:r>
               <w:rPr>
@@ -531,7 +669,7 @@
               <w:noProof/>
             </w:rPr>
           </w:pPr>
-          <w:hyperlink w:anchor="_Toc524607130" w:history="1">
+          <w:hyperlink w:anchor="_Toc524622825" w:history="1">
             <w:r>
               <w:rPr>
                 <w:rStyle w:val="Hyperlink"/>
@@ -558,7 +696,7 @@
                 <w:noProof/>
                 <w:webHidden/>
               </w:rPr>
-              <w:instrText xml:space="preserve"> PAGEREF _Toc524607130 \h </w:instrText>
+              <w:instrText xml:space="preserve"> PAGEREF _Toc524622825 \h </w:instrText>
             </w:r>
             <w:r>
               <w:rPr>
@@ -600,7 +738,7 @@
               <w:noProof/>
             </w:rPr>
           </w:pPr>
-          <w:hyperlink w:anchor="_Toc524607131" w:history="1">
+          <w:hyperlink w:anchor="_Toc524622826" w:history="1">
             <w:r>
               <w:rPr>
                 <w:rStyle w:val="Hyperlink"/>
@@ -627,7 +765,76 @@
                 <w:noProof/>
                 <w:webHidden/>
               </w:rPr>
-              <w:instrText xml:space="preserve"> PAGEREF _Toc524607131 \h </w:instrText>
+              <w:instrText xml:space="preserve"> PAGEREF _Toc524622826 \h </w:instrText>
+            </w:r>
+            <w:r>
+              <w:rPr>
+                <w:noProof/>
+                <w:webHidden/>
+              </w:rPr>
+            </w:r>
+            <w:r>
+              <w:rPr>
+                <w:noProof/>
+                <w:webHidden/>
+              </w:rPr>
+              <w:fldChar w:fldCharType="separate"/>
+            </w:r>
+            <w:r>
+              <w:rPr>
+                <w:noProof/>
+                <w:webHidden/>
+              </w:rPr>
+              <w:t>12</w:t>
+            </w:r>
+            <w:r>
+              <w:rPr>
+                <w:noProof/>
+                <w:webHidden/>
+              </w:rPr>
+              <w:fldChar w:fldCharType="end"/>
+            </w:r>
+          </w:hyperlink>
+        </w:p>
+        <w:p>
+          <w:pPr>
+            <w:pStyle w:val="TOC3"/>
+            <w:tabs>
+              <w:tab w:val="right" w:leader="dot" w:pos="9350"/>
+            </w:tabs>
+            <w:rPr>
+              <w:rFonts w:cstheme="minorBidi"/>
+              <w:noProof/>
+            </w:rPr>
+          </w:pPr>
+          <w:hyperlink w:anchor="_Toc524622827" w:history="1">
+            <w:r>
+              <w:rPr>
+                <w:rStyle w:val="Hyperlink"/>
+                <w:noProof/>
+              </w:rPr>
+              <w:t>Result Screenshots:</w:t>
+            </w:r>
+            <w:r>
+              <w:rPr>
+                <w:noProof/>
+                <w:webHidden/>
+              </w:rPr>
+              <w:tab/>
+            </w:r>
+            <w:r>
+              <w:rPr>
+                <w:noProof/>
+                <w:webHidden/>
+              </w:rPr>
+              <w:fldChar w:fldCharType="begin"/>
+            </w:r>
+            <w:r>
+              <w:rPr>
+                <w:noProof/>
+                <w:webHidden/>
+              </w:rPr>
+              <w:instrText xml:space="preserve"> PAGEREF _Toc524622827 \h </w:instrText>
             </w:r>
             <w:r>
               <w:rPr>
@@ -669,7 +876,7 @@
               <w:noProof/>
             </w:rPr>
           </w:pPr>
-          <w:hyperlink w:anchor="_Toc524607132" w:history="1">
+          <w:hyperlink w:anchor="_Toc524622828" w:history="1">
             <w:r>
               <w:rPr>
                 <w:rStyle w:val="Hyperlink"/>
@@ -696,7 +903,76 @@
                 <w:noProof/>
                 <w:webHidden/>
               </w:rPr>
-              <w:instrText xml:space="preserve"> PAGEREF _Toc524607132 \h </w:instrText>
+              <w:instrText xml:space="preserve"> PAGEREF _Toc524622828 \h </w:instrText>
+            </w:r>
+            <w:r>
+              <w:rPr>
+                <w:noProof/>
+                <w:webHidden/>
+              </w:rPr>
+            </w:r>
+            <w:r>
+              <w:rPr>
+                <w:noProof/>
+                <w:webHidden/>
+              </w:rPr>
+              <w:fldChar w:fldCharType="separate"/>
+            </w:r>
+            <w:r>
+              <w:rPr>
+                <w:noProof/>
+                <w:webHidden/>
+              </w:rPr>
+              <w:t>14</w:t>
+            </w:r>
+            <w:r>
+              <w:rPr>
+                <w:noProof/>
+                <w:webHidden/>
+              </w:rPr>
+              <w:fldChar w:fldCharType="end"/>
+            </w:r>
+          </w:hyperlink>
+        </w:p>
+        <w:p>
+          <w:pPr>
+            <w:pStyle w:val="TOC3"/>
+            <w:tabs>
+              <w:tab w:val="right" w:leader="dot" w:pos="9350"/>
+            </w:tabs>
+            <w:rPr>
+              <w:rFonts w:cstheme="minorBidi"/>
+              <w:noProof/>
+            </w:rPr>
+          </w:pPr>
+          <w:hyperlink w:anchor="_Toc524622829" w:history="1">
+            <w:r>
+              <w:rPr>
+                <w:rStyle w:val="Hyperlink"/>
+                <w:noProof/>
+              </w:rPr>
+              <w:t>Result Screenshots:</w:t>
+            </w:r>
+            <w:r>
+              <w:rPr>
+                <w:noProof/>
+                <w:webHidden/>
+              </w:rPr>
+              <w:tab/>
+            </w:r>
+            <w:r>
+              <w:rPr>
+                <w:noProof/>
+                <w:webHidden/>
+              </w:rPr>
+              <w:fldChar w:fldCharType="begin"/>
+            </w:r>
+            <w:r>
+              <w:rPr>
+                <w:noProof/>
+                <w:webHidden/>
+              </w:rPr>
+              <w:instrText xml:space="preserve"> PAGEREF _Toc524622829 \h </w:instrText>
             </w:r>
             <w:r>
               <w:rPr>
@@ -738,7 +1014,7 @@
               <w:noProof/>
             </w:rPr>
           </w:pPr>
-          <w:hyperlink w:anchor="_Toc524607133" w:history="1">
+          <w:hyperlink w:anchor="_Toc524622830" w:history="1">
             <w:r>
               <w:rPr>
                 <w:rStyle w:val="Hyperlink"/>
@@ -765,7 +1041,7 @@
                 <w:noProof/>
                 <w:webHidden/>
               </w:rPr>
-              <w:instrText xml:space="preserve"> PAGEREF _Toc524607133 \h </w:instrText>
+              <w:instrText xml:space="preserve"> PAGEREF _Toc524622830 \h </w:instrText>
             </w:r>
             <w:r>
               <w:rPr>
@@ -807,7 +1083,7 @@
               <w:noProof/>
             </w:rPr>
           </w:pPr>
-          <w:hyperlink w:anchor="_Toc524607134" w:history="1">
+          <w:hyperlink w:anchor="_Toc524622831" w:history="1">
             <w:r>
               <w:rPr>
                 <w:rStyle w:val="Hyperlink"/>
@@ -834,7 +1110,76 @@
                 <w:noProof/>
                 <w:webHidden/>
               </w:rPr>
-              <w:instrText xml:space="preserve"> PAGEREF _Toc524607134 \h </w:instrText>
+              <w:instrText xml:space="preserve"> PAGEREF _Toc524622831 \h </w:instrText>
+            </w:r>
+            <w:r>
+              <w:rPr>
+                <w:noProof/>
+                <w:webHidden/>
+              </w:rPr>
+            </w:r>
+            <w:r>
+              <w:rPr>
+                <w:noProof/>
+                <w:webHidden/>
+              </w:rPr>
+              <w:fldChar w:fldCharType="separate"/>
+            </w:r>
+            <w:r>
+              <w:rPr>
+                <w:noProof/>
+                <w:webHidden/>
+              </w:rPr>
+              <w:t>17</w:t>
+            </w:r>
+            <w:r>
+              <w:rPr>
+                <w:noProof/>
+                <w:webHidden/>
+              </w:rPr>
+              <w:fldChar w:fldCharType="end"/>
+            </w:r>
+          </w:hyperlink>
+        </w:p>
+        <w:p>
+          <w:pPr>
+            <w:pStyle w:val="TOC3"/>
+            <w:tabs>
+              <w:tab w:val="right" w:leader="dot" w:pos="9350"/>
+            </w:tabs>
+            <w:rPr>
+              <w:rFonts w:cstheme="minorBidi"/>
+              <w:noProof/>
+            </w:rPr>
+          </w:pPr>
+          <w:hyperlink w:anchor="_Toc524622832" w:history="1">
+            <w:r>
+              <w:rPr>
+                <w:rStyle w:val="Hyperlink"/>
+                <w:noProof/>
+              </w:rPr>
+              <w:t>Result Screenshots:</w:t>
+            </w:r>
+            <w:r>
+              <w:rPr>
+                <w:noProof/>
+                <w:webHidden/>
+              </w:rPr>
+              <w:tab/>
+            </w:r>
+            <w:r>
+              <w:rPr>
+                <w:noProof/>
+                <w:webHidden/>
+              </w:rPr>
+              <w:fldChar w:fldCharType="begin"/>
+            </w:r>
+            <w:r>
+              <w:rPr>
+                <w:noProof/>
+                <w:webHidden/>
+              </w:rPr>
+              <w:instrText xml:space="preserve"> PAGEREF _Toc524622832 \h </w:instrText>
             </w:r>
             <w:r>
               <w:rPr>
@@ -876,7 +1221,7 @@
               <w:noProof/>
             </w:rPr>
           </w:pPr>
-          <w:hyperlink w:anchor="_Toc524607135" w:history="1">
+          <w:hyperlink w:anchor="_Toc524622833" w:history="1">
             <w:r>
               <w:rPr>
                 <w:rStyle w:val="Hyperlink"/>
@@ -903,7 +1248,76 @@
                 <w:noProof/>
                 <w:webHidden/>
               </w:rPr>
-              <w:instrText xml:space="preserve"> PAGEREF _Toc524607135 \h </w:instrText>
+              <w:instrText xml:space="preserve"> PAGEREF _Toc524622833 \h </w:instrText>
+            </w:r>
+            <w:r>
+              <w:rPr>
+                <w:noProof/>
+                <w:webHidden/>
+              </w:rPr>
+            </w:r>
+            <w:r>
+              <w:rPr>
+                <w:noProof/>
+                <w:webHidden/>
+              </w:rPr>
+              <w:fldChar w:fldCharType="separate"/>
+            </w:r>
+            <w:r>
+              <w:rPr>
+                <w:noProof/>
+                <w:webHidden/>
+              </w:rPr>
+              <w:t>20</w:t>
+            </w:r>
+            <w:r>
+              <w:rPr>
+                <w:noProof/>
+                <w:webHidden/>
+              </w:rPr>
+              <w:fldChar w:fldCharType="end"/>
+            </w:r>
+          </w:hyperlink>
+        </w:p>
+        <w:p>
+          <w:pPr>
+            <w:pStyle w:val="TOC3"/>
+            <w:tabs>
+              <w:tab w:val="right" w:leader="dot" w:pos="9350"/>
+            </w:tabs>
+            <w:rPr>
+              <w:rFonts w:cstheme="minorBidi"/>
+              <w:noProof/>
+            </w:rPr>
+          </w:pPr>
+          <w:hyperlink w:anchor="_Toc524622834" w:history="1">
+            <w:r>
+              <w:rPr>
+                <w:rStyle w:val="Hyperlink"/>
+                <w:noProof/>
+              </w:rPr>
+              <w:t>Result Screenshots:</w:t>
+            </w:r>
+            <w:r>
+              <w:rPr>
+                <w:noProof/>
+                <w:webHidden/>
+              </w:rPr>
+              <w:tab/>
+            </w:r>
+            <w:r>
+              <w:rPr>
+                <w:noProof/>
+                <w:webHidden/>
+              </w:rPr>
+              <w:fldChar w:fldCharType="begin"/>
+            </w:r>
+            <w:r>
+              <w:rPr>
+                <w:noProof/>
+                <w:webHidden/>
+              </w:rPr>
+              <w:instrText xml:space="preserve"> PAGEREF _Toc524622834 \h </w:instrText>
             </w:r>
             <w:r>
               <w:rPr>
@@ -973,7 +1387,7 @@
       <w:pPr>
         <w:pStyle w:val="Heading1"/>
       </w:pPr>
-      <w:bookmarkStart w:id="1" w:name="_Toc524607126"/>
+      <w:bookmarkStart w:id="1" w:name="_Toc524622819"/>
       <w:r>
         <w:t>A</w:t>
       </w:r>
@@ -1617,9 +2031,8 @@
       <w:pPr>
         <w:pStyle w:val="Heading2"/>
       </w:pPr>
-      <w:bookmarkStart w:id="2" w:name="_Toc524607127"/>
-      <w:r>
-        <w:lastRenderedPageBreak/>
+      <w:bookmarkStart w:id="2" w:name="_Toc524622820"/>
+      <w:r>
         <w:t xml:space="preserve">Data </w:t>
       </w:r>
       <w:r>
@@ -1832,6 +2245,16 @@
         </w:tc>
       </w:tr>
     </w:tbl>
+    <w:p>
+      <w:pPr>
+        <w:pStyle w:val="Heading3"/>
+      </w:pPr>
+      <w:bookmarkStart w:id="3" w:name="_Toc524622821"/>
+      <w:r>
+        <w:t>Result Screenshots:</w:t>
+      </w:r>
+      <w:bookmarkEnd w:id="3"/>
+    </w:p>
     <w:p>
       <w:pPr>
         <w:rPr>
@@ -2271,11 +2694,11 @@
       <w:pPr>
         <w:pStyle w:val="Heading1"/>
       </w:pPr>
-      <w:bookmarkStart w:id="3" w:name="_Toc524607128"/>
+      <w:bookmarkStart w:id="4" w:name="_Toc524622822"/>
       <w:r>
         <w:t>APIT002- Add a Product Item from existing Product by entering accurate details</w:t>
       </w:r>
-      <w:bookmarkEnd w:id="3"/>
+      <w:bookmarkEnd w:id="4"/>
     </w:p>
     <w:tbl>
       <w:tblPr>
@@ -2830,11 +3253,11 @@
       <w:pPr>
         <w:pStyle w:val="Heading2"/>
       </w:pPr>
-      <w:bookmarkStart w:id="4" w:name="_Toc524607129"/>
+      <w:bookmarkStart w:id="5" w:name="_Toc524622823"/>
       <w:r>
         <w:t>Data Set 1</w:t>
       </w:r>
-      <w:bookmarkEnd w:id="4"/>
+      <w:bookmarkEnd w:id="5"/>
     </w:p>
     <w:tbl>
       <w:tblPr>
@@ -3040,10 +3463,13 @@
     </w:tbl>
     <w:p>
       <w:pPr>
-        <w:rPr>
-          <w:b/>
-        </w:rPr>
-      </w:pPr>
+        <w:pStyle w:val="Heading3"/>
+      </w:pPr>
+      <w:bookmarkStart w:id="6" w:name="_Toc524622824"/>
+      <w:r>
+        <w:t>Result Screenshots:</w:t>
+      </w:r>
+      <w:bookmarkEnd w:id="6"/>
     </w:p>
     <w:p>
       <w:pPr>
@@ -3428,11 +3854,11 @@
       <w:pPr>
         <w:pStyle w:val="Heading1"/>
       </w:pPr>
-      <w:bookmarkStart w:id="5" w:name="_Toc524607130"/>
+      <w:bookmarkStart w:id="7" w:name="_Toc524622825"/>
       <w:r>
         <w:t>APIT003- Add a Product Item from existing Product by entering accurate details but skip some details.</w:t>
       </w:r>
-      <w:bookmarkEnd w:id="5"/>
+      <w:bookmarkEnd w:id="7"/>
     </w:p>
     <w:tbl>
       <w:tblPr>
@@ -3945,12 +4371,12 @@
       <w:pPr>
         <w:pStyle w:val="Heading2"/>
       </w:pPr>
-      <w:bookmarkStart w:id="6" w:name="_Toc524607131"/>
+      <w:bookmarkStart w:id="8" w:name="_Toc524622826"/>
       <w:r>
         <w:lastRenderedPageBreak/>
         <w:t>Data Set 1</w:t>
       </w:r>
-      <w:bookmarkEnd w:id="6"/>
+      <w:bookmarkEnd w:id="8"/>
     </w:p>
     <w:tbl>
       <w:tblPr>
@@ -4164,10 +4590,13 @@
     </w:tbl>
     <w:p>
       <w:pPr>
-        <w:rPr>
-          <w:b/>
-        </w:rPr>
-      </w:pPr>
+        <w:pStyle w:val="Heading3"/>
+      </w:pPr>
+      <w:bookmarkStart w:id="9" w:name="_Toc524622827"/>
+      <w:r>
+        <w:t>Result Screenshots:</w:t>
+      </w:r>
+      <w:bookmarkEnd w:id="9"/>
     </w:p>
     <w:p>
       <w:pPr>
@@ -4449,11 +4878,11 @@
       <w:pPr>
         <w:pStyle w:val="Heading2"/>
       </w:pPr>
-      <w:bookmarkStart w:id="7" w:name="_Toc524607132"/>
+      <w:bookmarkStart w:id="10" w:name="_Toc524622828"/>
       <w:r>
         <w:t>Data Set 2</w:t>
       </w:r>
-      <w:bookmarkEnd w:id="7"/>
+      <w:bookmarkEnd w:id="10"/>
     </w:p>
     <w:tbl>
       <w:tblPr>
@@ -4655,10 +5084,13 @@
     </w:tbl>
     <w:p>
       <w:pPr>
-        <w:rPr>
-          <w:b/>
-        </w:rPr>
-      </w:pPr>
+        <w:pStyle w:val="Heading3"/>
+      </w:pPr>
+      <w:bookmarkStart w:id="11" w:name="_Toc524622829"/>
+      <w:r>
+        <w:t>Result Screenshots:</w:t>
+      </w:r>
+      <w:bookmarkEnd w:id="11"/>
     </w:p>
     <w:p>
       <w:pPr>
@@ -4957,12 +5389,12 @@
       <w:pPr>
         <w:pStyle w:val="Heading1"/>
       </w:pPr>
-      <w:bookmarkStart w:id="8" w:name="_Toc524607133"/>
+      <w:bookmarkStart w:id="12" w:name="_Toc524622830"/>
       <w:r>
         <w:lastRenderedPageBreak/>
         <w:t>APIT004- Add a Product Item from existing Product by entering invalid Quantity data</w:t>
       </w:r>
-      <w:bookmarkEnd w:id="8"/>
+      <w:bookmarkEnd w:id="12"/>
     </w:p>
     <w:tbl>
       <w:tblPr>
@@ -5457,11 +5889,11 @@
       <w:pPr>
         <w:pStyle w:val="Heading2"/>
       </w:pPr>
-      <w:bookmarkStart w:id="9" w:name="_Toc524607134"/>
+      <w:bookmarkStart w:id="13" w:name="_Toc524622831"/>
       <w:r>
         <w:t>Data Set 1</w:t>
       </w:r>
-      <w:bookmarkEnd w:id="9"/>
+      <w:bookmarkEnd w:id="13"/>
     </w:p>
     <w:tbl>
       <w:tblPr>
@@ -5667,10 +6099,13 @@
     </w:tbl>
     <w:p>
       <w:pPr>
-        <w:rPr>
-          <w:b/>
-        </w:rPr>
-      </w:pPr>
+        <w:pStyle w:val="Heading3"/>
+      </w:pPr>
+      <w:bookmarkStart w:id="14" w:name="_Toc524622832"/>
+      <w:r>
+        <w:t>Result Screenshots:</w:t>
+      </w:r>
+      <w:bookmarkEnd w:id="14"/>
     </w:p>
     <w:p>
       <w:pPr>
@@ -5962,11 +6397,11 @@
       <w:pPr>
         <w:pStyle w:val="Heading2"/>
       </w:pPr>
-      <w:bookmarkStart w:id="10" w:name="_Toc524607135"/>
+      <w:bookmarkStart w:id="15" w:name="_Toc524622833"/>
       <w:r>
         <w:t>Data Set 2</w:t>
       </w:r>
-      <w:bookmarkEnd w:id="10"/>
+      <w:bookmarkEnd w:id="15"/>
     </w:p>
     <w:tbl>
       <w:tblPr>
@@ -6172,10 +6607,13 @@
     </w:tbl>
     <w:p>
       <w:pPr>
-        <w:rPr>
-          <w:b/>
-        </w:rPr>
-      </w:pPr>
+        <w:pStyle w:val="Heading3"/>
+      </w:pPr>
+      <w:bookmarkStart w:id="16" w:name="_Toc524622834"/>
+      <w:r>
+        <w:t>Result Screenshots:</w:t>
+      </w:r>
+      <w:bookmarkEnd w:id="16"/>
     </w:p>
     <w:p>
       <w:pPr>
@@ -6250,13 +6688,7 @@
     </w:p>
     <w:p>
       <w:r>
-        <w:t xml:space="preserve">Enter all details accurately but enter </w:t>
-      </w:r>
-      <w:r>
-        <w:t>a negative</w:t>
-      </w:r>
-      <w:r>
-        <w:t xml:space="preserve"> quantity value and click on ‘Add’ icon.</w:t>
+        <w:t>Enter all details accurately but enter a negative quantity value and click on ‘Add’ icon.</w:t>
       </w:r>
     </w:p>
     <w:p>
@@ -6330,13 +6762,7 @@
     </w:p>
     <w:p>
       <w:r>
-        <w:t xml:space="preserve">System displays an appropriate error message and prompts user to enter a </w:t>
-      </w:r>
-      <w:r>
-        <w:t>non-negative</w:t>
-      </w:r>
-      <w:r>
-        <w:t xml:space="preserve"> quantity value.</w:t>
+        <w:t>System displays an appropriate error message and prompts user to enter a non-negative quantity value.</w:t>
       </w:r>
     </w:p>
     <w:p>
@@ -7162,6 +7588,28 @@
       <w:szCs w:val="26"/>
     </w:rPr>
   </w:style>
+  <w:style w:type="paragraph" w:styleId="Heading3">
+    <w:name w:val="heading 3"/>
+    <w:basedOn w:val="Normal"/>
+    <w:next w:val="Normal"/>
+    <w:link w:val="Heading3Char"/>
+    <w:uiPriority w:val="9"/>
+    <w:unhideWhenUsed/>
+    <w:qFormat/>
+    <w:rsid w:val="00E50F52"/>
+    <w:pPr>
+      <w:keepNext/>
+      <w:keepLines/>
+      <w:spacing w:before="40" w:after="0"/>
+      <w:outlineLvl w:val="2"/>
+    </w:pPr>
+    <w:rPr>
+      <w:rFonts w:asciiTheme="majorHAnsi" w:eastAsiaTheme="majorEastAsia" w:hAnsiTheme="majorHAnsi" w:cstheme="majorBidi"/>
+      <w:color w:val="1F3763" w:themeColor="accent1" w:themeShade="7F"/>
+      <w:sz w:val="24"/>
+      <w:szCs w:val="24"/>
+    </w:rPr>
+  </w:style>
   <w:style w:type="character" w:default="1" w:styleId="DefaultParagraphFont">
     <w:name w:val="Default Paragraph Font"/>
     <w:uiPriority w:val="1"/>
@@ -7347,6 +7795,19 @@
     <w:rPr>
       <w:color w:val="0563C1" w:themeColor="hyperlink"/>
       <w:u w:val="single"/>
+    </w:rPr>
+  </w:style>
+  <w:style w:type="character" w:customStyle="1" w:styleId="Heading3Char">
+    <w:name w:val="Heading 3 Char"/>
+    <w:basedOn w:val="DefaultParagraphFont"/>
+    <w:link w:val="Heading3"/>
+    <w:uiPriority w:val="9"/>
+    <w:rsid w:val="00E50F52"/>
+    <w:rPr>
+      <w:rFonts w:asciiTheme="majorHAnsi" w:eastAsiaTheme="majorEastAsia" w:hAnsiTheme="majorHAnsi" w:cstheme="majorBidi"/>
+      <w:color w:val="1F3763" w:themeColor="accent1" w:themeShade="7F"/>
+      <w:sz w:val="24"/>
+      <w:szCs w:val="24"/>
     </w:rPr>
   </w:style>
 </w:styles>
@@ -7652,7 +8113,7 @@
 </file>
 
 <file path=customXml/itemProps1.xml><?xml version="1.0" encoding="utf-8"?>
-<ds:datastoreItem xmlns:ds="http://schemas.openxmlformats.org/officeDocument/2006/customXml" ds:itemID="{D3AB627C-D31E-4383-AB13-1986E9453507}">
+<ds:datastoreItem xmlns:ds="http://schemas.openxmlformats.org/officeDocument/2006/customXml" ds:itemID="{13A763B4-25FD-423F-A1F7-7ACCE088736D}">
   <ds:schemaRefs>
     <ds:schemaRef ds:uri="http://schemas.openxmlformats.org/officeDocument/2006/bibliography"/>
   </ds:schemaRefs>

</xml_diff>